<commit_message>
Added Save Image button
</commit_message>
<xml_diff>
--- a/Лабораторна №4.docx
+++ b/Лабораторна №4.docx
@@ -2113,112 +2113,133 @@
           <w:szCs w:val="28"/>
           <w:lang w:val="uk-UA"/>
         </w:rPr>
-      </w:r>
-    </w:p>
-    <w:p>
-      <w:pPr>
-        <w:pStyle w:val="Normal"/>
-        <w:bidi w:val="0"/>
-        <w:ind w:hanging="0" w:left="0" w:right="408"/>
-        <w:jc w:val="both"/>
-        <w:rPr>
-          <w:i w:val="false"/>
-          <w:i w:val="false"/>
-          <w:iCs w:val="false"/>
-          <w:sz w:val="28"/>
-          <w:szCs w:val="28"/>
-          <w:lang w:val="uk-UA"/>
-        </w:rPr>
-      </w:pPr>
-      <w:r>
-        <w:rPr>
-          <w:i w:val="false"/>
-          <w:iCs w:val="false"/>
-          <w:sz w:val="28"/>
-          <w:szCs w:val="28"/>
-          <w:lang w:val="uk-UA"/>
-        </w:rPr>
-        <w:t xml:space="preserve">У браузері створюю нову </w:t>
-      </w:r>
-      <w:r>
-        <w:rPr>
-          <w:i w:val="false"/>
-          <w:iCs w:val="false"/>
-          <w:sz w:val="28"/>
-          <w:szCs w:val="28"/>
-          <w:lang w:val="en-US"/>
-        </w:rPr>
-        <w:t xml:space="preserve">“Job” </w:t>
-      </w:r>
-      <w:r>
-        <w:rPr>
-          <w:i w:val="false"/>
-          <w:iCs w:val="false"/>
-          <w:sz w:val="28"/>
-          <w:szCs w:val="28"/>
-          <w:lang w:val="uk-UA"/>
-        </w:rPr>
-        <w:t xml:space="preserve">для </w:t>
-      </w:r>
-      <w:r>
-        <w:rPr>
-          <w:i w:val="false"/>
-          <w:iCs w:val="false"/>
-          <w:sz w:val="28"/>
-          <w:szCs w:val="28"/>
-          <w:lang w:val="en-US"/>
-        </w:rPr>
-        <w:t>Jenkins:</w:t>
-      </w:r>
-    </w:p>
-    <w:p>
-      <w:pPr>
-        <w:pStyle w:val="Normal"/>
-        <w:bidi w:val="0"/>
-        <w:ind w:hanging="0" w:left="0" w:right="408"/>
-        <w:jc w:val="both"/>
-        <w:rPr>
-          <w:lang w:val="en-US"/>
-        </w:rPr>
-      </w:pPr>
-      <w:r>
-        <w:rPr>
-          <w:i w:val="false"/>
-          <w:iCs w:val="false"/>
-          <w:sz w:val="28"/>
-          <w:szCs w:val="28"/>
-          <w:lang w:val="uk-UA"/>
-        </w:rPr>
-      </w:r>
-    </w:p>
-    <w:p>
-      <w:pPr>
-        <w:pStyle w:val="Normal"/>
-        <w:bidi w:val="0"/>
-        <w:ind w:hanging="0" w:left="0" w:right="408"/>
-        <w:jc w:val="both"/>
-        <w:rPr>
-          <w:i w:val="false"/>
-          <w:i w:val="false"/>
-          <w:iCs w:val="false"/>
-          <w:sz w:val="28"/>
-          <w:szCs w:val="28"/>
-          <w:lang w:val="uk-UA"/>
-        </w:rPr>
-      </w:pPr>
-      <w:r>
-        <w:rPr>
-          <w:i w:val="false"/>
-          <w:iCs w:val="false"/>
-          <w:sz w:val="28"/>
-          <w:szCs w:val="28"/>
-          <w:lang w:val="en-US"/>
+        <w:t xml:space="preserve">Далі я створив роботу у середовищі </w:t>
+      </w:r>
+      <w:r>
+        <w:rPr>
+          <w:i w:val="false"/>
+          <w:iCs w:val="false"/>
+          <w:sz w:val="28"/>
+          <w:szCs w:val="28"/>
+          <w:lang w:val="en-US"/>
+        </w:rPr>
+        <w:t xml:space="preserve">Jenkins, </w:t>
+      </w:r>
+      <w:r>
+        <w:rPr>
+          <w:i w:val="false"/>
+          <w:iCs w:val="false"/>
+          <w:sz w:val="28"/>
+          <w:szCs w:val="28"/>
+          <w:lang w:val="uk-UA"/>
+        </w:rPr>
+        <w:t>а саме — запуск скрипта для тесту моєї програми з минулих лабораторних робіт:</w:t>
+      </w:r>
+    </w:p>
+    <w:p>
+      <w:pPr>
+        <w:pStyle w:val="Normal"/>
+        <w:bidi w:val="0"/>
+        <w:ind w:hanging="0" w:left="0" w:right="408"/>
+        <w:jc w:val="both"/>
+        <w:rPr>
+          <w:i w:val="false"/>
+          <w:i w:val="false"/>
+          <w:iCs w:val="false"/>
+          <w:sz w:val="28"/>
+          <w:szCs w:val="28"/>
+          <w:lang w:val="uk-UA"/>
+        </w:rPr>
+      </w:pPr>
+      <w:r>
+        <w:rPr>
+          <w:i w:val="false"/>
+          <w:iCs w:val="false"/>
+          <w:sz w:val="28"/>
+          <w:szCs w:val="28"/>
+          <w:lang w:val="uk-UA"/>
+        </w:rPr>
+      </w:r>
+    </w:p>
+    <w:p>
+      <w:pPr>
+        <w:pStyle w:val="Normal"/>
+        <w:bidi w:val="0"/>
+        <w:ind w:hanging="0" w:left="0" w:right="408"/>
+        <w:jc w:val="both"/>
+        <w:rPr>
+          <w:i w:val="false"/>
+          <w:i w:val="false"/>
+          <w:iCs w:val="false"/>
+          <w:sz w:val="28"/>
+          <w:szCs w:val="28"/>
+          <w:lang w:val="uk-UA"/>
+        </w:rPr>
+      </w:pPr>
+      <w:r>
+        <w:rPr>
+          <w:i w:val="false"/>
+          <w:iCs w:val="false"/>
+          <w:sz w:val="28"/>
+          <w:szCs w:val="28"/>
+          <w:lang w:val="uk-UA"/>
+        </w:rPr>
+        <w:t>Додав крок білду роботи:</w:t>
+      </w:r>
+    </w:p>
+    <w:p>
+      <w:pPr>
+        <w:pStyle w:val="Normal"/>
+        <w:bidi w:val="0"/>
+        <w:ind w:hanging="0" w:left="0" w:right="408"/>
+        <w:jc w:val="both"/>
+        <w:rPr>
+          <w:i w:val="false"/>
+          <w:i w:val="false"/>
+          <w:iCs w:val="false"/>
+          <w:sz w:val="28"/>
+          <w:szCs w:val="28"/>
+          <w:lang w:val="uk-UA"/>
+        </w:rPr>
+      </w:pPr>
+      <w:r>
+        <w:rPr>
+          <w:i w:val="false"/>
+          <w:iCs w:val="false"/>
+          <w:sz w:val="28"/>
+          <w:szCs w:val="28"/>
+          <w:lang w:val="uk-UA"/>
+        </w:rPr>
+      </w:r>
+    </w:p>
+    <w:p>
+      <w:pPr>
+        <w:pStyle w:val="Normal"/>
+        <w:bidi w:val="0"/>
+        <w:ind w:hanging="0" w:left="0" w:right="408"/>
+        <w:jc w:val="both"/>
+        <w:rPr>
+          <w:i w:val="false"/>
+          <w:i w:val="false"/>
+          <w:iCs w:val="false"/>
+          <w:sz w:val="28"/>
+          <w:szCs w:val="28"/>
+          <w:lang w:val="uk-UA"/>
+        </w:rPr>
+      </w:pPr>
+      <w:r>
+        <w:rPr>
+          <w:i w:val="false"/>
+          <w:iCs w:val="false"/>
+          <w:sz w:val="28"/>
+          <w:szCs w:val="28"/>
+          <w:lang w:val="uk-UA"/>
         </w:rPr>
         <w:drawing>
           <wp:inline distT="0" distB="0" distL="0" distR="0">
-            <wp:extent cx="6073140" cy="1757680"/>
+            <wp:extent cx="6073140" cy="1486535"/>
             <wp:effectExtent l="0" t="0" r="0" b="0"/>
-            <wp:docPr id="6" name="Image6" descr=""/>
+            <wp:docPr id="6" name="Image7" descr=""/>
             <wp:cNvGraphicFramePr>
               <a:graphicFrameLocks xmlns:a="http://schemas.openxmlformats.org/drawingml/2006/main" noChangeAspect="1"/>
             </wp:cNvGraphicFramePr>
@@ -2226,7 +2247,7 @@
               <a:graphicData uri="http://schemas.openxmlformats.org/drawingml/2006/picture">
                 <pic:pic xmlns:pic="http://schemas.openxmlformats.org/drawingml/2006/picture">
                   <pic:nvPicPr>
-                    <pic:cNvPr id="6" name="Image6" descr=""/>
+                    <pic:cNvPr id="6" name="Image7" descr=""/>
                     <pic:cNvPicPr>
                       <a:picLocks noChangeAspect="1" noChangeArrowheads="1"/>
                     </pic:cNvPicPr>
@@ -2240,7 +2261,7 @@
                   <pic:spPr bwMode="auto">
                     <a:xfrm>
                       <a:off x="0" y="0"/>
-                      <a:ext cx="6073140" cy="1757680"/>
+                      <a:ext cx="6073140" cy="1486535"/>
                     </a:xfrm>
                     <a:prstGeom prst="rect">
                       <a:avLst/>
@@ -2251,6 +2272,763 @@
             </a:graphic>
           </wp:inline>
         </w:drawing>
+      </w:r>
+    </w:p>
+    <w:p>
+      <w:pPr>
+        <w:pStyle w:val="Normal"/>
+        <w:bidi w:val="0"/>
+        <w:ind w:hanging="0" w:left="0" w:right="408"/>
+        <w:jc w:val="both"/>
+        <w:rPr>
+          <w:i w:val="false"/>
+          <w:i w:val="false"/>
+          <w:iCs w:val="false"/>
+          <w:sz w:val="28"/>
+          <w:szCs w:val="28"/>
+          <w:lang w:val="uk-UA"/>
+        </w:rPr>
+      </w:pPr>
+      <w:r>
+        <w:rPr>
+          <w:i w:val="false"/>
+          <w:iCs w:val="false"/>
+          <w:sz w:val="28"/>
+          <w:szCs w:val="28"/>
+          <w:lang w:val="uk-UA"/>
+        </w:rPr>
+      </w:r>
+    </w:p>
+    <w:p>
+      <w:pPr>
+        <w:pStyle w:val="Normal"/>
+        <w:bidi w:val="0"/>
+        <w:ind w:hanging="0" w:left="0" w:right="408"/>
+        <w:jc w:val="both"/>
+        <w:rPr>
+          <w:i w:val="false"/>
+          <w:i w:val="false"/>
+          <w:iCs w:val="false"/>
+          <w:sz w:val="28"/>
+          <w:szCs w:val="28"/>
+          <w:lang w:val="uk-UA"/>
+        </w:rPr>
+      </w:pPr>
+      <w:r>
+        <w:rPr>
+          <w:i w:val="false"/>
+          <w:iCs w:val="false"/>
+          <w:sz w:val="28"/>
+          <w:szCs w:val="28"/>
+          <w:lang w:val="uk-UA"/>
+        </w:rPr>
+      </w:r>
+    </w:p>
+    <w:p>
+      <w:pPr>
+        <w:pStyle w:val="Normal"/>
+        <w:bidi w:val="0"/>
+        <w:ind w:hanging="0" w:left="0" w:right="408"/>
+        <w:jc w:val="both"/>
+        <w:rPr>
+          <w:i w:val="false"/>
+          <w:i w:val="false"/>
+          <w:iCs w:val="false"/>
+          <w:sz w:val="28"/>
+          <w:szCs w:val="28"/>
+          <w:lang w:val="uk-UA"/>
+        </w:rPr>
+      </w:pPr>
+      <w:r>
+        <w:rPr>
+          <w:i w:val="false"/>
+          <w:iCs w:val="false"/>
+          <w:sz w:val="28"/>
+          <w:szCs w:val="28"/>
+          <w:lang w:val="uk-UA"/>
+        </w:rPr>
+      </w:r>
+    </w:p>
+    <w:p>
+      <w:pPr>
+        <w:pStyle w:val="Normal"/>
+        <w:bidi w:val="0"/>
+        <w:ind w:hanging="0" w:left="0" w:right="408"/>
+        <w:jc w:val="both"/>
+        <w:rPr>
+          <w:i w:val="false"/>
+          <w:i w:val="false"/>
+          <w:iCs w:val="false"/>
+          <w:sz w:val="28"/>
+          <w:szCs w:val="28"/>
+          <w:lang w:val="uk-UA"/>
+        </w:rPr>
+      </w:pPr>
+      <w:r>
+        <w:rPr>
+          <w:i w:val="false"/>
+          <w:iCs w:val="false"/>
+          <w:sz w:val="28"/>
+          <w:szCs w:val="28"/>
+          <w:lang w:val="uk-UA"/>
+        </w:rPr>
+      </w:r>
+    </w:p>
+    <w:p>
+      <w:pPr>
+        <w:pStyle w:val="Normal"/>
+        <w:bidi w:val="0"/>
+        <w:ind w:hanging="0" w:left="0" w:right="408"/>
+        <w:jc w:val="both"/>
+        <w:rPr>
+          <w:i w:val="false"/>
+          <w:i w:val="false"/>
+          <w:iCs w:val="false"/>
+          <w:sz w:val="28"/>
+          <w:szCs w:val="28"/>
+          <w:lang w:val="uk-UA"/>
+        </w:rPr>
+      </w:pPr>
+      <w:r>
+        <w:rPr>
+          <w:i w:val="false"/>
+          <w:iCs w:val="false"/>
+          <w:sz w:val="28"/>
+          <w:szCs w:val="28"/>
+          <w:lang w:val="uk-UA"/>
+        </w:rPr>
+      </w:r>
+    </w:p>
+    <w:p>
+      <w:pPr>
+        <w:pStyle w:val="Normal"/>
+        <w:bidi w:val="0"/>
+        <w:ind w:hanging="0" w:left="0" w:right="408"/>
+        <w:jc w:val="both"/>
+        <w:rPr>
+          <w:i w:val="false"/>
+          <w:i w:val="false"/>
+          <w:iCs w:val="false"/>
+          <w:sz w:val="28"/>
+          <w:szCs w:val="28"/>
+          <w:lang w:val="uk-UA"/>
+        </w:rPr>
+      </w:pPr>
+      <w:r>
+        <w:rPr>
+          <w:i w:val="false"/>
+          <w:iCs w:val="false"/>
+          <w:sz w:val="28"/>
+          <w:szCs w:val="28"/>
+          <w:lang w:val="uk-UA"/>
+        </w:rPr>
+      </w:r>
+    </w:p>
+    <w:p>
+      <w:pPr>
+        <w:pStyle w:val="Normal"/>
+        <w:bidi w:val="0"/>
+        <w:ind w:hanging="0" w:left="0" w:right="408"/>
+        <w:jc w:val="both"/>
+        <w:rPr>
+          <w:i w:val="false"/>
+          <w:i w:val="false"/>
+          <w:iCs w:val="false"/>
+          <w:sz w:val="28"/>
+          <w:szCs w:val="28"/>
+          <w:lang w:val="uk-UA"/>
+        </w:rPr>
+      </w:pPr>
+      <w:r>
+        <w:rPr>
+          <w:i w:val="false"/>
+          <w:iCs w:val="false"/>
+          <w:sz w:val="28"/>
+          <w:szCs w:val="28"/>
+          <w:lang w:val="uk-UA"/>
+        </w:rPr>
+      </w:r>
+    </w:p>
+    <w:p>
+      <w:pPr>
+        <w:pStyle w:val="Normal"/>
+        <w:bidi w:val="0"/>
+        <w:ind w:hanging="0" w:left="0" w:right="408"/>
+        <w:jc w:val="both"/>
+        <w:rPr>
+          <w:i w:val="false"/>
+          <w:i w:val="false"/>
+          <w:iCs w:val="false"/>
+          <w:sz w:val="28"/>
+          <w:szCs w:val="28"/>
+          <w:lang w:val="uk-UA"/>
+        </w:rPr>
+      </w:pPr>
+      <w:r>
+        <w:rPr>
+          <w:i w:val="false"/>
+          <w:iCs w:val="false"/>
+          <w:sz w:val="28"/>
+          <w:szCs w:val="28"/>
+          <w:lang w:val="uk-UA"/>
+        </w:rPr>
+      </w:r>
+    </w:p>
+    <w:p>
+      <w:pPr>
+        <w:pStyle w:val="Normal"/>
+        <w:bidi w:val="0"/>
+        <w:ind w:hanging="0" w:left="0" w:right="408"/>
+        <w:jc w:val="both"/>
+        <w:rPr>
+          <w:i w:val="false"/>
+          <w:i w:val="false"/>
+          <w:iCs w:val="false"/>
+          <w:sz w:val="28"/>
+          <w:szCs w:val="28"/>
+          <w:lang w:val="uk-UA"/>
+        </w:rPr>
+      </w:pPr>
+      <w:r>
+        <w:rPr>
+          <w:i w:val="false"/>
+          <w:iCs w:val="false"/>
+          <w:sz w:val="28"/>
+          <w:szCs w:val="28"/>
+          <w:lang w:val="uk-UA"/>
+        </w:rPr>
+      </w:r>
+    </w:p>
+    <w:p>
+      <w:pPr>
+        <w:pStyle w:val="Normal"/>
+        <w:bidi w:val="0"/>
+        <w:ind w:hanging="0" w:left="0" w:right="408"/>
+        <w:jc w:val="both"/>
+        <w:rPr>
+          <w:i w:val="false"/>
+          <w:i w:val="false"/>
+          <w:iCs w:val="false"/>
+          <w:sz w:val="28"/>
+          <w:szCs w:val="28"/>
+          <w:lang w:val="uk-UA"/>
+        </w:rPr>
+      </w:pPr>
+      <w:r>
+        <w:rPr>
+          <w:i w:val="false"/>
+          <w:iCs w:val="false"/>
+          <w:sz w:val="28"/>
+          <w:szCs w:val="28"/>
+          <w:lang w:val="uk-UA"/>
+        </w:rPr>
+      </w:r>
+    </w:p>
+    <w:p>
+      <w:pPr>
+        <w:pStyle w:val="Normal"/>
+        <w:bidi w:val="0"/>
+        <w:ind w:hanging="0" w:left="0" w:right="408"/>
+        <w:jc w:val="both"/>
+        <w:rPr>
+          <w:i w:val="false"/>
+          <w:i w:val="false"/>
+          <w:iCs w:val="false"/>
+          <w:sz w:val="28"/>
+          <w:szCs w:val="28"/>
+          <w:lang w:val="uk-UA"/>
+        </w:rPr>
+      </w:pPr>
+      <w:r>
+        <w:rPr>
+          <w:i w:val="false"/>
+          <w:iCs w:val="false"/>
+          <w:sz w:val="28"/>
+          <w:szCs w:val="28"/>
+          <w:lang w:val="uk-UA"/>
+        </w:rPr>
+        <w:t>Збілдив роботу та отримав позитивний результат:</w:t>
+      </w:r>
+    </w:p>
+    <w:p>
+      <w:pPr>
+        <w:pStyle w:val="Normal"/>
+        <w:bidi w:val="0"/>
+        <w:ind w:hanging="0" w:left="0" w:right="408"/>
+        <w:jc w:val="both"/>
+        <w:rPr>
+          <w:i w:val="false"/>
+          <w:i w:val="false"/>
+          <w:iCs w:val="false"/>
+          <w:sz w:val="28"/>
+          <w:szCs w:val="28"/>
+          <w:lang w:val="uk-UA"/>
+        </w:rPr>
+      </w:pPr>
+      <w:r>
+        <w:rPr>
+          <w:i w:val="false"/>
+          <w:iCs w:val="false"/>
+          <w:sz w:val="28"/>
+          <w:szCs w:val="28"/>
+          <w:lang w:val="uk-UA"/>
+        </w:rPr>
+        <w:drawing>
+          <wp:anchor behindDoc="0" distT="0" distB="0" distL="0" distR="0" simplePos="0" locked="0" layoutInCell="0" allowOverlap="1" relativeHeight="8">
+            <wp:simplePos x="0" y="0"/>
+            <wp:positionH relativeFrom="column">
+              <wp:posOffset>85090</wp:posOffset>
+            </wp:positionH>
+            <wp:positionV relativeFrom="paragraph">
+              <wp:posOffset>127000</wp:posOffset>
+            </wp:positionV>
+            <wp:extent cx="4933315" cy="3123565"/>
+            <wp:effectExtent l="0" t="0" r="0" b="0"/>
+            <wp:wrapSquare wrapText="largest"/>
+            <wp:docPr id="7" name="Image6" descr=""/>
+            <wp:cNvGraphicFramePr>
+              <a:graphicFrameLocks xmlns:a="http://schemas.openxmlformats.org/drawingml/2006/main" noChangeAspect="1"/>
+            </wp:cNvGraphicFramePr>
+            <a:graphic xmlns:a="http://schemas.openxmlformats.org/drawingml/2006/main">
+              <a:graphicData uri="http://schemas.openxmlformats.org/drawingml/2006/picture">
+                <pic:pic xmlns:pic="http://schemas.openxmlformats.org/drawingml/2006/picture">
+                  <pic:nvPicPr>
+                    <pic:cNvPr id="7" name="Image6" descr=""/>
+                    <pic:cNvPicPr>
+                      <a:picLocks noChangeAspect="1" noChangeArrowheads="1"/>
+                    </pic:cNvPicPr>
+                  </pic:nvPicPr>
+                  <pic:blipFill>
+                    <a:blip r:embed="rId8"/>
+                    <a:stretch>
+                      <a:fillRect/>
+                    </a:stretch>
+                  </pic:blipFill>
+                  <pic:spPr bwMode="auto">
+                    <a:xfrm>
+                      <a:off x="0" y="0"/>
+                      <a:ext cx="4933315" cy="3123565"/>
+                    </a:xfrm>
+                    <a:prstGeom prst="rect">
+                      <a:avLst/>
+                    </a:prstGeom>
+                  </pic:spPr>
+                </pic:pic>
+              </a:graphicData>
+            </a:graphic>
+          </wp:anchor>
+        </w:drawing>
+      </w:r>
+    </w:p>
+    <w:p>
+      <w:pPr>
+        <w:pStyle w:val="Normal"/>
+        <w:bidi w:val="0"/>
+        <w:ind w:hanging="0" w:left="0" w:right="408"/>
+        <w:jc w:val="both"/>
+        <w:rPr>
+          <w:i w:val="false"/>
+          <w:i w:val="false"/>
+          <w:iCs w:val="false"/>
+          <w:sz w:val="28"/>
+          <w:szCs w:val="28"/>
+          <w:lang w:val="uk-UA"/>
+        </w:rPr>
+      </w:pPr>
+      <w:r>
+        <w:rPr>
+          <w:i w:val="false"/>
+          <w:iCs w:val="false"/>
+          <w:sz w:val="28"/>
+          <w:szCs w:val="28"/>
+          <w:lang w:val="uk-UA"/>
+        </w:rPr>
+      </w:r>
+    </w:p>
+    <w:p>
+      <w:pPr>
+        <w:pStyle w:val="Normal"/>
+        <w:bidi w:val="0"/>
+        <w:ind w:hanging="0" w:left="0" w:right="408"/>
+        <w:jc w:val="both"/>
+        <w:rPr>
+          <w:i w:val="false"/>
+          <w:i w:val="false"/>
+          <w:iCs w:val="false"/>
+          <w:sz w:val="28"/>
+          <w:szCs w:val="28"/>
+          <w:lang w:val="uk-UA"/>
+        </w:rPr>
+      </w:pPr>
+      <w:r>
+        <w:rPr>
+          <w:i w:val="false"/>
+          <w:iCs w:val="false"/>
+          <w:sz w:val="28"/>
+          <w:szCs w:val="28"/>
+          <w:lang w:val="uk-UA"/>
+        </w:rPr>
+      </w:r>
+    </w:p>
+    <w:p>
+      <w:pPr>
+        <w:pStyle w:val="Normal"/>
+        <w:bidi w:val="0"/>
+        <w:ind w:hanging="0" w:left="0" w:right="408"/>
+        <w:jc w:val="both"/>
+        <w:rPr>
+          <w:lang w:val="en-US"/>
+        </w:rPr>
+      </w:pPr>
+      <w:r>
+        <w:rPr>
+          <w:i w:val="false"/>
+          <w:iCs w:val="false"/>
+          <w:sz w:val="28"/>
+          <w:szCs w:val="28"/>
+          <w:lang w:val="uk-UA"/>
+        </w:rPr>
+      </w:r>
+    </w:p>
+    <w:p>
+      <w:pPr>
+        <w:pStyle w:val="Normal"/>
+        <w:bidi w:val="0"/>
+        <w:ind w:hanging="0" w:left="0" w:right="408"/>
+        <w:jc w:val="both"/>
+        <w:rPr>
+          <w:lang w:val="en-US"/>
+        </w:rPr>
+      </w:pPr>
+      <w:r>
+        <w:rPr>
+          <w:i w:val="false"/>
+          <w:iCs w:val="false"/>
+          <w:sz w:val="28"/>
+          <w:szCs w:val="28"/>
+          <w:lang w:val="uk-UA"/>
+        </w:rPr>
+      </w:r>
+    </w:p>
+    <w:p>
+      <w:pPr>
+        <w:pStyle w:val="Normal"/>
+        <w:bidi w:val="0"/>
+        <w:ind w:hanging="0" w:left="0" w:right="408"/>
+        <w:jc w:val="both"/>
+        <w:rPr>
+          <w:lang w:val="en-US"/>
+        </w:rPr>
+      </w:pPr>
+      <w:r>
+        <w:rPr>
+          <w:i w:val="false"/>
+          <w:iCs w:val="false"/>
+          <w:sz w:val="28"/>
+          <w:szCs w:val="28"/>
+          <w:lang w:val="uk-UA"/>
+        </w:rPr>
+      </w:r>
+    </w:p>
+    <w:p>
+      <w:pPr>
+        <w:pStyle w:val="Normal"/>
+        <w:bidi w:val="0"/>
+        <w:ind w:hanging="0" w:left="0" w:right="408"/>
+        <w:jc w:val="both"/>
+        <w:rPr>
+          <w:lang w:val="en-US"/>
+        </w:rPr>
+      </w:pPr>
+      <w:r>
+        <w:rPr>
+          <w:i w:val="false"/>
+          <w:iCs w:val="false"/>
+          <w:sz w:val="28"/>
+          <w:szCs w:val="28"/>
+          <w:lang w:val="uk-UA"/>
+        </w:rPr>
+      </w:r>
+    </w:p>
+    <w:p>
+      <w:pPr>
+        <w:pStyle w:val="Normal"/>
+        <w:bidi w:val="0"/>
+        <w:ind w:hanging="0" w:left="0" w:right="408"/>
+        <w:jc w:val="both"/>
+        <w:rPr>
+          <w:lang w:val="en-US"/>
+        </w:rPr>
+      </w:pPr>
+      <w:r>
+        <w:rPr>
+          <w:i w:val="false"/>
+          <w:iCs w:val="false"/>
+          <w:sz w:val="28"/>
+          <w:szCs w:val="28"/>
+          <w:lang w:val="uk-UA"/>
+        </w:rPr>
+      </w:r>
+    </w:p>
+    <w:p>
+      <w:pPr>
+        <w:pStyle w:val="Normal"/>
+        <w:bidi w:val="0"/>
+        <w:ind w:hanging="0" w:left="0" w:right="408"/>
+        <w:jc w:val="both"/>
+        <w:rPr>
+          <w:lang w:val="en-US"/>
+        </w:rPr>
+      </w:pPr>
+      <w:r>
+        <w:rPr>
+          <w:i w:val="false"/>
+          <w:iCs w:val="false"/>
+          <w:sz w:val="28"/>
+          <w:szCs w:val="28"/>
+          <w:lang w:val="uk-UA"/>
+        </w:rPr>
+      </w:r>
+    </w:p>
+    <w:p>
+      <w:pPr>
+        <w:pStyle w:val="Normal"/>
+        <w:bidi w:val="0"/>
+        <w:ind w:hanging="0" w:left="0" w:right="408"/>
+        <w:jc w:val="both"/>
+        <w:rPr>
+          <w:lang w:val="en-US"/>
+        </w:rPr>
+      </w:pPr>
+      <w:r>
+        <w:rPr>
+          <w:i w:val="false"/>
+          <w:iCs w:val="false"/>
+          <w:sz w:val="28"/>
+          <w:szCs w:val="28"/>
+          <w:lang w:val="uk-UA"/>
+        </w:rPr>
+      </w:r>
+    </w:p>
+    <w:p>
+      <w:pPr>
+        <w:pStyle w:val="Normal"/>
+        <w:bidi w:val="0"/>
+        <w:ind w:hanging="0" w:left="0" w:right="408"/>
+        <w:jc w:val="both"/>
+        <w:rPr>
+          <w:lang w:val="en-US"/>
+        </w:rPr>
+      </w:pPr>
+      <w:r>
+        <w:rPr>
+          <w:i w:val="false"/>
+          <w:iCs w:val="false"/>
+          <w:sz w:val="28"/>
+          <w:szCs w:val="28"/>
+          <w:lang w:val="uk-UA"/>
+        </w:rPr>
+      </w:r>
+    </w:p>
+    <w:p>
+      <w:pPr>
+        <w:pStyle w:val="Normal"/>
+        <w:bidi w:val="0"/>
+        <w:ind w:hanging="0" w:left="0" w:right="408"/>
+        <w:jc w:val="both"/>
+        <w:rPr>
+          <w:lang w:val="en-US"/>
+        </w:rPr>
+      </w:pPr>
+      <w:r>
+        <w:rPr>
+          <w:i w:val="false"/>
+          <w:iCs w:val="false"/>
+          <w:sz w:val="28"/>
+          <w:szCs w:val="28"/>
+          <w:lang w:val="uk-UA"/>
+        </w:rPr>
+      </w:r>
+    </w:p>
+    <w:p>
+      <w:pPr>
+        <w:pStyle w:val="Normal"/>
+        <w:bidi w:val="0"/>
+        <w:ind w:hanging="0" w:left="0" w:right="408"/>
+        <w:jc w:val="both"/>
+        <w:rPr>
+          <w:lang w:val="en-US"/>
+        </w:rPr>
+      </w:pPr>
+      <w:r>
+        <w:rPr>
+          <w:i w:val="false"/>
+          <w:iCs w:val="false"/>
+          <w:sz w:val="28"/>
+          <w:szCs w:val="28"/>
+          <w:lang w:val="uk-UA"/>
+        </w:rPr>
+      </w:r>
+    </w:p>
+    <w:p>
+      <w:pPr>
+        <w:pStyle w:val="Normal"/>
+        <w:bidi w:val="0"/>
+        <w:ind w:hanging="0" w:left="0" w:right="408"/>
+        <w:jc w:val="both"/>
+        <w:rPr>
+          <w:lang w:val="en-US"/>
+        </w:rPr>
+      </w:pPr>
+      <w:r>
+        <w:rPr>
+          <w:i w:val="false"/>
+          <w:iCs w:val="false"/>
+          <w:sz w:val="28"/>
+          <w:szCs w:val="28"/>
+          <w:lang w:val="uk-UA"/>
+        </w:rPr>
+      </w:r>
+    </w:p>
+    <w:p>
+      <w:pPr>
+        <w:pStyle w:val="Normal"/>
+        <w:bidi w:val="0"/>
+        <w:ind w:hanging="0" w:left="0" w:right="408"/>
+        <w:jc w:val="both"/>
+        <w:rPr>
+          <w:lang w:val="en-US"/>
+        </w:rPr>
+      </w:pPr>
+      <w:r>
+        <w:rPr>
+          <w:i w:val="false"/>
+          <w:iCs w:val="false"/>
+          <w:sz w:val="28"/>
+          <w:szCs w:val="28"/>
+          <w:lang w:val="uk-UA"/>
+        </w:rPr>
+      </w:r>
+    </w:p>
+    <w:p>
+      <w:pPr>
+        <w:pStyle w:val="Normal"/>
+        <w:bidi w:val="0"/>
+        <w:ind w:hanging="0" w:left="0" w:right="408"/>
+        <w:jc w:val="both"/>
+        <w:rPr>
+          <w:lang w:val="en-US"/>
+        </w:rPr>
+      </w:pPr>
+      <w:r>
+        <w:rPr>
+          <w:i w:val="false"/>
+          <w:iCs w:val="false"/>
+          <w:sz w:val="28"/>
+          <w:szCs w:val="28"/>
+          <w:lang w:val="uk-UA"/>
+        </w:rPr>
+      </w:r>
+    </w:p>
+    <w:p>
+      <w:pPr>
+        <w:pStyle w:val="Normal"/>
+        <w:bidi w:val="0"/>
+        <w:ind w:hanging="0" w:left="0" w:right="408"/>
+        <w:jc w:val="both"/>
+        <w:rPr>
+          <w:lang w:val="en-US"/>
+        </w:rPr>
+      </w:pPr>
+      <w:r>
+        <w:rPr>
+          <w:i w:val="false"/>
+          <w:iCs w:val="false"/>
+          <w:sz w:val="28"/>
+          <w:szCs w:val="28"/>
+          <w:lang w:val="uk-UA"/>
+        </w:rPr>
+      </w:r>
+    </w:p>
+    <w:p>
+      <w:pPr>
+        <w:pStyle w:val="Normal"/>
+        <w:bidi w:val="0"/>
+        <w:ind w:hanging="0" w:left="0" w:right="408"/>
+        <w:jc w:val="both"/>
+        <w:rPr>
+          <w:lang w:val="en-US"/>
+        </w:rPr>
+      </w:pPr>
+      <w:r>
+        <w:rPr>
+          <w:i w:val="false"/>
+          <w:iCs w:val="false"/>
+          <w:sz w:val="28"/>
+          <w:szCs w:val="28"/>
+          <w:lang w:val="uk-UA"/>
+        </w:rPr>
+      </w:r>
+    </w:p>
+    <w:p>
+      <w:pPr>
+        <w:pStyle w:val="Normal"/>
+        <w:bidi w:val="0"/>
+        <w:ind w:hanging="0" w:left="0" w:right="408"/>
+        <w:jc w:val="both"/>
+        <w:rPr>
+          <w:b/>
+          <w:bCs/>
+          <w:i w:val="false"/>
+          <w:i w:val="false"/>
+          <w:iCs w:val="false"/>
+          <w:sz w:val="28"/>
+          <w:szCs w:val="28"/>
+          <w:u w:val="none"/>
+          <w:lang w:val="uk-UA"/>
+        </w:rPr>
+      </w:pPr>
+      <w:r>
+        <w:rPr>
+          <w:b/>
+          <w:bCs/>
+          <w:i w:val="false"/>
+          <w:iCs w:val="false"/>
+          <w:sz w:val="28"/>
+          <w:szCs w:val="28"/>
+          <w:u w:val="none"/>
+          <w:lang w:val="uk-UA"/>
+        </w:rPr>
+        <w:t xml:space="preserve">Висновок: </w:t>
+      </w:r>
+      <w:r>
+        <w:rPr>
+          <w:b w:val="false"/>
+          <w:bCs w:val="false"/>
+          <w:i w:val="false"/>
+          <w:iCs w:val="false"/>
+          <w:sz w:val="28"/>
+          <w:szCs w:val="28"/>
+          <w:u w:val="none"/>
+          <w:lang w:val="uk-UA"/>
+        </w:rPr>
+        <w:t xml:space="preserve">виконуючи лабораторну роботу я </w:t>
+      </w:r>
+      <w:r>
+        <w:rPr>
+          <w:rFonts w:ascii="Times New Roman" w:hAnsi="Times New Roman"/>
+          <w:b w:val="false"/>
+          <w:bCs w:val="false"/>
+          <w:i w:val="false"/>
+          <w:iCs w:val="false"/>
+          <w:color w:val="000000"/>
+          <w:sz w:val="28"/>
+          <w:szCs w:val="28"/>
+          <w:u w:val="none"/>
+          <w:shd w:fill="auto" w:val="clear"/>
+          <w:lang w:val="uk-UA"/>
+        </w:rPr>
+        <w:t>ознайомився з принципами безперервної інтеграції проектів. Набув практичних навичок роботи з Jenkins.</w:t>
       </w:r>
     </w:p>
     <w:sectPr>

</xml_diff>